<commit_message>
Final (???) Article Update
</commit_message>
<xml_diff>
--- a/OSproject_r1/IT154_Project_Article.docx
+++ b/OSproject_r1/IT154_Project_Article.docx
@@ -1963,7 +1963,7 @@
                                     </pic:cNvPicPr>
                                   </pic:nvPicPr>
                                   <pic:blipFill>
-                                    <a:blip r:embed="rId8">
+                                    <a:blip r:embed="rId9">
                                       <a:extLst>
                                         <a:ext uri="{28A0092B-C50C-407E-A947-70E740481C1C}">
                                           <a14:useLocalDpi xmlns:a14="http://schemas.microsoft.com/office/drawing/2010/main" val="0"/>
@@ -2111,7 +2111,7 @@
                                           </pic:cNvPicPr>
                                         </pic:nvPicPr>
                                         <pic:blipFill>
-                                          <a:blip r:embed="rId9">
+                                          <a:blip r:embed="rId10">
                                             <a:extLst>
                                               <a:ext uri="{28A0092B-C50C-407E-A947-70E740481C1C}">
                                                 <a14:useLocalDpi xmlns:a14="http://schemas.microsoft.com/office/drawing/2010/main" val="0"/>
@@ -2235,7 +2235,7 @@
                                     </pic:cNvPicPr>
                                   </pic:nvPicPr>
                                   <pic:blipFill>
-                                    <a:blip r:embed="rId9">
+                                    <a:blip r:embed="rId11">
                                       <a:extLst>
                                         <a:ext uri="{28A0092B-C50C-407E-A947-70E740481C1C}">
                                           <a14:useLocalDpi xmlns:a14="http://schemas.microsoft.com/office/drawing/2010/main" val="0"/>
@@ -2589,7 +2589,7 @@
                                           </pic:cNvPicPr>
                                         </pic:nvPicPr>
                                         <pic:blipFill>
-                                          <a:blip r:embed="rId10">
+                                          <a:blip r:embed="rId12">
                                             <a:extLst>
                                               <a:ext uri="{28A0092B-C50C-407E-A947-70E740481C1C}">
                                                 <a14:useLocalDpi xmlns:a14="http://schemas.microsoft.com/office/drawing/2010/main" val="0"/>
@@ -2706,7 +2706,7 @@
                                     </pic:cNvPicPr>
                                   </pic:nvPicPr>
                                   <pic:blipFill>
-                                    <a:blip r:embed="rId10">
+                                    <a:blip r:embed="rId13">
                                       <a:extLst>
                                         <a:ext uri="{28A0092B-C50C-407E-A947-70E740481C1C}">
                                           <a14:useLocalDpi xmlns:a14="http://schemas.microsoft.com/office/drawing/2010/main" val="0"/>
@@ -3056,7 +3056,7 @@
                                           </pic:cNvPicPr>
                                         </pic:nvPicPr>
                                         <pic:blipFill>
-                                          <a:blip r:embed="rId11">
+                                          <a:blip r:embed="rId14">
                                             <a:extLst>
                                               <a:ext uri="{28A0092B-C50C-407E-A947-70E740481C1C}">
                                                 <a14:useLocalDpi xmlns:a14="http://schemas.microsoft.com/office/drawing/2010/main" val="0"/>
@@ -3173,7 +3173,7 @@
                                     </pic:cNvPicPr>
                                   </pic:nvPicPr>
                                   <pic:blipFill>
-                                    <a:blip r:embed="rId11">
+                                    <a:blip r:embed="rId15">
                                       <a:extLst>
                                         <a:ext uri="{28A0092B-C50C-407E-A947-70E740481C1C}">
                                           <a14:useLocalDpi xmlns:a14="http://schemas.microsoft.com/office/drawing/2010/main" val="0"/>
@@ -3559,7 +3559,7 @@
                                           </pic:cNvPicPr>
                                         </pic:nvPicPr>
                                         <pic:blipFill>
-                                          <a:blip r:embed="rId12">
+                                          <a:blip r:embed="rId16">
                                             <a:extLst>
                                               <a:ext uri="{28A0092B-C50C-407E-A947-70E740481C1C}">
                                                 <a14:useLocalDpi xmlns:a14="http://schemas.microsoft.com/office/drawing/2010/main" val="0"/>
@@ -3676,7 +3676,7 @@
                                     </pic:cNvPicPr>
                                   </pic:nvPicPr>
                                   <pic:blipFill>
-                                    <a:blip r:embed="rId12">
+                                    <a:blip r:embed="rId17">
                                       <a:extLst>
                                         <a:ext uri="{28A0092B-C50C-407E-A947-70E740481C1C}">
                                           <a14:useLocalDpi xmlns:a14="http://schemas.microsoft.com/office/drawing/2010/main" val="0"/>
@@ -4026,7 +4026,7 @@
                                           </pic:cNvPicPr>
                                         </pic:nvPicPr>
                                         <pic:blipFill>
-                                          <a:blip r:embed="rId13">
+                                          <a:blip r:embed="rId18">
                                             <a:extLst>
                                               <a:ext uri="{28A0092B-C50C-407E-A947-70E740481C1C}">
                                                 <a14:useLocalDpi xmlns:a14="http://schemas.microsoft.com/office/drawing/2010/main" val="0"/>
@@ -4137,7 +4137,7 @@
                                     </pic:cNvPicPr>
                                   </pic:nvPicPr>
                                   <pic:blipFill>
-                                    <a:blip r:embed="rId13">
+                                    <a:blip r:embed="rId19">
                                       <a:extLst>
                                         <a:ext uri="{28A0092B-C50C-407E-A947-70E740481C1C}">
                                           <a14:useLocalDpi xmlns:a14="http://schemas.microsoft.com/office/drawing/2010/main" val="0"/>
@@ -4300,7 +4300,7 @@
                                           </pic:cNvPicPr>
                                         </pic:nvPicPr>
                                         <pic:blipFill>
-                                          <a:blip r:embed="rId14">
+                                          <a:blip r:embed="rId20">
                                             <a:extLst>
                                               <a:ext uri="{28A0092B-C50C-407E-A947-70E740481C1C}">
                                                 <a14:useLocalDpi xmlns:a14="http://schemas.microsoft.com/office/drawing/2010/main" val="0"/>
@@ -4411,7 +4411,7 @@
                                     </pic:cNvPicPr>
                                   </pic:nvPicPr>
                                   <pic:blipFill>
-                                    <a:blip r:embed="rId14">
+                                    <a:blip r:embed="rId21">
                                       <a:extLst>
                                         <a:ext uri="{28A0092B-C50C-407E-A947-70E740481C1C}">
                                           <a14:useLocalDpi xmlns:a14="http://schemas.microsoft.com/office/drawing/2010/main" val="0"/>
@@ -4936,7 +4936,7 @@
                                           </pic:cNvPicPr>
                                         </pic:nvPicPr>
                                         <pic:blipFill>
-                                          <a:blip r:embed="rId15">
+                                          <a:blip r:embed="rId22">
                                             <a:extLst>
                                               <a:ext uri="{28A0092B-C50C-407E-A947-70E740481C1C}">
                                                 <a14:useLocalDpi xmlns:a14="http://schemas.microsoft.com/office/drawing/2010/main" val="0"/>
@@ -5047,7 +5047,7 @@
                                     </pic:cNvPicPr>
                                   </pic:nvPicPr>
                                   <pic:blipFill>
-                                    <a:blip r:embed="rId15">
+                                    <a:blip r:embed="rId23">
                                       <a:extLst>
                                         <a:ext uri="{28A0092B-C50C-407E-A947-70E740481C1C}">
                                           <a14:useLocalDpi xmlns:a14="http://schemas.microsoft.com/office/drawing/2010/main" val="0"/>
@@ -5363,7 +5363,7 @@
                                           </pic:cNvPicPr>
                                         </pic:nvPicPr>
                                         <pic:blipFill>
-                                          <a:blip r:embed="rId16">
+                                          <a:blip r:embed="rId24">
                                             <a:extLst>
                                               <a:ext uri="{28A0092B-C50C-407E-A947-70E740481C1C}">
                                                 <a14:useLocalDpi xmlns:a14="http://schemas.microsoft.com/office/drawing/2010/main" val="0"/>
@@ -5477,7 +5477,7 @@
                                     </pic:cNvPicPr>
                                   </pic:nvPicPr>
                                   <pic:blipFill>
-                                    <a:blip r:embed="rId16">
+                                    <a:blip r:embed="rId25">
                                       <a:extLst>
                                         <a:ext uri="{28A0092B-C50C-407E-A947-70E740481C1C}">
                                           <a14:useLocalDpi xmlns:a14="http://schemas.microsoft.com/office/drawing/2010/main" val="0"/>
@@ -5654,7 +5654,7 @@
                                           </pic:cNvPicPr>
                                         </pic:nvPicPr>
                                         <pic:blipFill>
-                                          <a:blip r:embed="rId17">
+                                          <a:blip r:embed="rId26">
                                             <a:extLst>
                                               <a:ext uri="{28A0092B-C50C-407E-A947-70E740481C1C}">
                                                 <a14:useLocalDpi xmlns:a14="http://schemas.microsoft.com/office/drawing/2010/main" val="0"/>
@@ -5765,7 +5765,7 @@
                                     </pic:cNvPicPr>
                                   </pic:nvPicPr>
                                   <pic:blipFill>
-                                    <a:blip r:embed="rId17">
+                                    <a:blip r:embed="rId27">
                                       <a:extLst>
                                         <a:ext uri="{28A0092B-C50C-407E-A947-70E740481C1C}">
                                           <a14:useLocalDpi xmlns:a14="http://schemas.microsoft.com/office/drawing/2010/main" val="0"/>
@@ -6080,43 +6080,13 @@
         <w:rPr>
           <w:rFonts w:ascii="Times New Roman" w:eastAsia="Times New Roman" w:hAnsi="Times New Roman" w:cs="Times New Roman"/>
         </w:rPr>
-        <w:t>, which does not mean that the machine must be connected to the Internet,</w:t>
-      </w:r>
-      <w:r>
-        <w:rPr>
-          <w:rFonts w:ascii="Times New Roman" w:eastAsia="Times New Roman" w:hAnsi="Times New Roman" w:cs="Times New Roman"/>
-        </w:rPr>
-        <w:t xml:space="preserve"> </w:t>
-      </w:r>
-      <w:r>
-        <w:rPr>
-          <w:rFonts w:ascii="Times New Roman" w:eastAsia="Times New Roman" w:hAnsi="Times New Roman" w:cs="Times New Roman"/>
-        </w:rPr>
-        <w:t xml:space="preserve">and the I.P. address of the remote machine </w:t>
-      </w:r>
-      <w:r>
-        <w:rPr>
-          <w:rFonts w:ascii="Times New Roman" w:eastAsia="Times New Roman" w:hAnsi="Times New Roman" w:cs="Times New Roman"/>
-        </w:rPr>
-        <w:t>to</w:t>
-      </w:r>
-      <w:r>
-        <w:rPr>
-          <w:rFonts w:ascii="Times New Roman" w:eastAsia="Times New Roman" w:hAnsi="Times New Roman" w:cs="Times New Roman"/>
-        </w:rPr>
-        <w:t xml:space="preserve"> work.</w:t>
-      </w:r>
-      <w:r>
-        <w:rPr>
-          <w:rFonts w:ascii="Times New Roman" w:eastAsia="Times New Roman" w:hAnsi="Times New Roman" w:cs="Times New Roman"/>
-        </w:rPr>
-        <w:t xml:space="preserve"> </w:t>
-      </w:r>
-      <w:r>
-        <w:rPr>
-          <w:rFonts w:ascii="Times New Roman" w:eastAsia="Times New Roman" w:hAnsi="Times New Roman" w:cs="Times New Roman"/>
-        </w:rPr>
-        <w:t>In conjunction with t</w:t>
+        <w:t xml:space="preserve">, which does not mean that the machine must be connected to </w:t>
+      </w:r>
+      <w:r>
+        <w:rPr>
+          <w:rFonts w:ascii="Times New Roman" w:eastAsia="Times New Roman" w:hAnsi="Times New Roman" w:cs="Times New Roman"/>
+        </w:rPr>
+        <w:t>a local area network</w:t>
       </w:r>
       <w:bookmarkStart w:id="0" w:name="_GoBack"/>
       <w:bookmarkEnd w:id="0"/>
@@ -6124,7 +6094,43 @@
         <w:rPr>
           <w:rFonts w:ascii="Times New Roman" w:eastAsia="Times New Roman" w:hAnsi="Times New Roman" w:cs="Times New Roman"/>
         </w:rPr>
-        <w:t xml:space="preserve">his, the above-mentioned command executes the following the </w:t>
+        <w:t>,</w:t>
+      </w:r>
+      <w:r>
+        <w:rPr>
+          <w:rFonts w:ascii="Times New Roman" w:eastAsia="Times New Roman" w:hAnsi="Times New Roman" w:cs="Times New Roman"/>
+        </w:rPr>
+        <w:t xml:space="preserve"> </w:t>
+      </w:r>
+      <w:r>
+        <w:rPr>
+          <w:rFonts w:ascii="Times New Roman" w:eastAsia="Times New Roman" w:hAnsi="Times New Roman" w:cs="Times New Roman"/>
+        </w:rPr>
+        <w:t xml:space="preserve">and the I.P. address of the remote machine </w:t>
+      </w:r>
+      <w:r>
+        <w:rPr>
+          <w:rFonts w:ascii="Times New Roman" w:eastAsia="Times New Roman" w:hAnsi="Times New Roman" w:cs="Times New Roman"/>
+        </w:rPr>
+        <w:t>to</w:t>
+      </w:r>
+      <w:r>
+        <w:rPr>
+          <w:rFonts w:ascii="Times New Roman" w:eastAsia="Times New Roman" w:hAnsi="Times New Roman" w:cs="Times New Roman"/>
+        </w:rPr>
+        <w:t xml:space="preserve"> work.</w:t>
+      </w:r>
+      <w:r>
+        <w:rPr>
+          <w:rFonts w:ascii="Times New Roman" w:eastAsia="Times New Roman" w:hAnsi="Times New Roman" w:cs="Times New Roman"/>
+        </w:rPr>
+        <w:t xml:space="preserve"> </w:t>
+      </w:r>
+      <w:r>
+        <w:rPr>
+          <w:rFonts w:ascii="Times New Roman" w:eastAsia="Times New Roman" w:hAnsi="Times New Roman" w:cs="Times New Roman"/>
+        </w:rPr>
+        <w:t xml:space="preserve">In conjunction with this, the above-mentioned command executes the following the </w:t>
       </w:r>
       <w:r>
         <w:rPr>
@@ -6897,7 +6903,7 @@
         </w:rPr>
         <w:t xml:space="preserve">[1] Vangie Beal. 2015. The Difference Between a Computer Virus, Worm and Trojan Horse. (December 2015). Retrieved March 1, 2018 from </w:t>
       </w:r>
-      <w:hyperlink r:id="rId18">
+      <w:hyperlink r:id="rId28">
         <w:r>
           <w:rPr>
             <w:rStyle w:val="Hyperlink"/>
@@ -6919,7 +6925,7 @@
         </w:rPr>
         <w:t xml:space="preserve">[2] Aravsons. 2018. Trojan horse (computing). (February 2018). Retrieved March 1, 2018 f </w:t>
       </w:r>
-      <w:hyperlink r:id="rId19">
+      <w:hyperlink r:id="rId29">
         <w:r>
           <w:rPr>
             <w:rStyle w:val="Hyperlink"/>
@@ -6947,7 +6953,7 @@
         </w:rPr>
         <w:t xml:space="preserve">[3] Alan Tay. 2012. </w:t>
       </w:r>
-      <w:hyperlink r:id="rId20">
+      <w:hyperlink r:id="rId30">
         <w:r>
           <w:rPr>
             <w:rStyle w:val="Hyperlink"/>
@@ -6964,7 +6970,7 @@
         </w:rPr>
         <w:t xml:space="preserve">. (January 2012). Retrieved March 1, 2018 from </w:t>
       </w:r>
-      <w:hyperlink r:id="rId21">
+      <w:hyperlink r:id="rId31">
         <w:r>
           <w:rPr>
             <w:rStyle w:val="Hyperlink"/>
@@ -7023,7 +7029,7 @@
         </w:rPr>
         <w:t xml:space="preserve">[5] Babar Bashir Chohan. 2017. Transmission Control Protocol. (November 2017). Retrieved March 2, 2018 from </w:t>
       </w:r>
-      <w:hyperlink r:id="rId22" w:history="1">
+      <w:hyperlink r:id="rId32" w:history="1">
         <w:r>
           <w:rPr>
             <w:rStyle w:val="Hyperlink"/>
@@ -7054,7 +7060,7 @@
         </w:rPr>
         <w:t xml:space="preserve">[6] Esmond Pitt. 2017. User Datagram Protocol. (April 2017). Retrieved March 2, 2018 from </w:t>
       </w:r>
-      <w:hyperlink r:id="rId23" w:history="1">
+      <w:hyperlink r:id="rId33" w:history="1">
         <w:r>
           <w:rPr>
             <w:rStyle w:val="Hyperlink"/>
@@ -7085,7 +7091,7 @@
       <w:r>
         <w:t xml:space="preserve">[7] ForensicsWiki. 2015. Netcat. (March 2015). Retrieved March 1, 2018 from </w:t>
       </w:r>
-      <w:hyperlink r:id="rId24" w:history="1">
+      <w:hyperlink r:id="rId34" w:history="1">
         <w:r>
           <w:rPr>
             <w:rStyle w:val="Hyperlink"/>
@@ -7106,7 +7112,7 @@
       <w:r>
         <w:t xml:space="preserve">[8] Guy Harris. 2017. Command-line interface. (November 2017). Retrieved March 2, 2018 from </w:t>
       </w:r>
-      <w:hyperlink r:id="rId25" w:history="1">
+      <w:hyperlink r:id="rId35" w:history="1">
         <w:r>
           <w:rPr>
             <w:rStyle w:val="Hyperlink"/>
@@ -7914,6 +7920,7 @@
   <w:style w:type="character" w:default="1" w:styleId="DefaultParagraphFont">
     <w:name w:val="Default Paragraph Font"/>
     <w:uiPriority w:val="1"/>
+    <w:semiHidden/>
     <w:unhideWhenUsed/>
   </w:style>
   <w:style w:type="table" w:default="1" w:styleId="TableNormal">
@@ -8322,7 +8329,7 @@
 </file>
 
 <file path=customXml/itemProps1.xml><?xml version="1.0" encoding="utf-8"?>
-<ds:datastoreItem xmlns:ds="http://schemas.openxmlformats.org/officeDocument/2006/customXml" ds:itemID="{B7D0B8AB-241E-4CEE-87E1-1C01F46403E5}">
+<ds:datastoreItem xmlns:ds="http://schemas.openxmlformats.org/officeDocument/2006/customXml" ds:itemID="{9CAD331B-6E27-4B23-9417-8B387ABD19B9}">
   <ds:schemaRefs>
     <ds:schemaRef ds:uri="http://schemas.openxmlformats.org/officeDocument/2006/bibliography"/>
   </ds:schemaRefs>

</xml_diff>

<commit_message>
Adjusted font size for the conclusion bit to match the entire document's
</commit_message>
<xml_diff>
--- a/OSproject_r1/IT154_Project_Article.docx
+++ b/OSproject_r1/IT154_Project_Article.docx
@@ -1963,7 +1963,7 @@
                                     </pic:cNvPicPr>
                                   </pic:nvPicPr>
                                   <pic:blipFill>
-                                    <a:blip r:embed="rId9">
+                                    <a:blip r:embed="rId8">
                                       <a:extLst>
                                         <a:ext uri="{28A0092B-C50C-407E-A947-70E740481C1C}">
                                           <a14:useLocalDpi xmlns:a14="http://schemas.microsoft.com/office/drawing/2010/main" val="0"/>
@@ -2111,7 +2111,7 @@
                                           </pic:cNvPicPr>
                                         </pic:nvPicPr>
                                         <pic:blipFill>
-                                          <a:blip r:embed="rId10">
+                                          <a:blip r:embed="rId9">
                                             <a:extLst>
                                               <a:ext uri="{28A0092B-C50C-407E-A947-70E740481C1C}">
                                                 <a14:useLocalDpi xmlns:a14="http://schemas.microsoft.com/office/drawing/2010/main" val="0"/>
@@ -2235,7 +2235,7 @@
                                     </pic:cNvPicPr>
                                   </pic:nvPicPr>
                                   <pic:blipFill>
-                                    <a:blip r:embed="rId11">
+                                    <a:blip r:embed="rId9">
                                       <a:extLst>
                                         <a:ext uri="{28A0092B-C50C-407E-A947-70E740481C1C}">
                                           <a14:useLocalDpi xmlns:a14="http://schemas.microsoft.com/office/drawing/2010/main" val="0"/>
@@ -2589,7 +2589,7 @@
                                           </pic:cNvPicPr>
                                         </pic:nvPicPr>
                                         <pic:blipFill>
-                                          <a:blip r:embed="rId12">
+                                          <a:blip r:embed="rId10">
                                             <a:extLst>
                                               <a:ext uri="{28A0092B-C50C-407E-A947-70E740481C1C}">
                                                 <a14:useLocalDpi xmlns:a14="http://schemas.microsoft.com/office/drawing/2010/main" val="0"/>
@@ -2706,7 +2706,7 @@
                                     </pic:cNvPicPr>
                                   </pic:nvPicPr>
                                   <pic:blipFill>
-                                    <a:blip r:embed="rId13">
+                                    <a:blip r:embed="rId10">
                                       <a:extLst>
                                         <a:ext uri="{28A0092B-C50C-407E-A947-70E740481C1C}">
                                           <a14:useLocalDpi xmlns:a14="http://schemas.microsoft.com/office/drawing/2010/main" val="0"/>
@@ -3056,7 +3056,7 @@
                                           </pic:cNvPicPr>
                                         </pic:nvPicPr>
                                         <pic:blipFill>
-                                          <a:blip r:embed="rId14">
+                                          <a:blip r:embed="rId11">
                                             <a:extLst>
                                               <a:ext uri="{28A0092B-C50C-407E-A947-70E740481C1C}">
                                                 <a14:useLocalDpi xmlns:a14="http://schemas.microsoft.com/office/drawing/2010/main" val="0"/>
@@ -3173,7 +3173,7 @@
                                     </pic:cNvPicPr>
                                   </pic:nvPicPr>
                                   <pic:blipFill>
-                                    <a:blip r:embed="rId15">
+                                    <a:blip r:embed="rId11">
                                       <a:extLst>
                                         <a:ext uri="{28A0092B-C50C-407E-A947-70E740481C1C}">
                                           <a14:useLocalDpi xmlns:a14="http://schemas.microsoft.com/office/drawing/2010/main" val="0"/>
@@ -3559,7 +3559,7 @@
                                           </pic:cNvPicPr>
                                         </pic:nvPicPr>
                                         <pic:blipFill>
-                                          <a:blip r:embed="rId16">
+                                          <a:blip r:embed="rId12">
                                             <a:extLst>
                                               <a:ext uri="{28A0092B-C50C-407E-A947-70E740481C1C}">
                                                 <a14:useLocalDpi xmlns:a14="http://schemas.microsoft.com/office/drawing/2010/main" val="0"/>
@@ -3676,7 +3676,7 @@
                                     </pic:cNvPicPr>
                                   </pic:nvPicPr>
                                   <pic:blipFill>
-                                    <a:blip r:embed="rId17">
+                                    <a:blip r:embed="rId12">
                                       <a:extLst>
                                         <a:ext uri="{28A0092B-C50C-407E-A947-70E740481C1C}">
                                           <a14:useLocalDpi xmlns:a14="http://schemas.microsoft.com/office/drawing/2010/main" val="0"/>
@@ -4026,7 +4026,7 @@
                                           </pic:cNvPicPr>
                                         </pic:nvPicPr>
                                         <pic:blipFill>
-                                          <a:blip r:embed="rId18">
+                                          <a:blip r:embed="rId13">
                                             <a:extLst>
                                               <a:ext uri="{28A0092B-C50C-407E-A947-70E740481C1C}">
                                                 <a14:useLocalDpi xmlns:a14="http://schemas.microsoft.com/office/drawing/2010/main" val="0"/>
@@ -4137,7 +4137,7 @@
                                     </pic:cNvPicPr>
                                   </pic:nvPicPr>
                                   <pic:blipFill>
-                                    <a:blip r:embed="rId19">
+                                    <a:blip r:embed="rId13">
                                       <a:extLst>
                                         <a:ext uri="{28A0092B-C50C-407E-A947-70E740481C1C}">
                                           <a14:useLocalDpi xmlns:a14="http://schemas.microsoft.com/office/drawing/2010/main" val="0"/>
@@ -4300,7 +4300,7 @@
                                           </pic:cNvPicPr>
                                         </pic:nvPicPr>
                                         <pic:blipFill>
-                                          <a:blip r:embed="rId20">
+                                          <a:blip r:embed="rId14">
                                             <a:extLst>
                                               <a:ext uri="{28A0092B-C50C-407E-A947-70E740481C1C}">
                                                 <a14:useLocalDpi xmlns:a14="http://schemas.microsoft.com/office/drawing/2010/main" val="0"/>
@@ -4411,7 +4411,7 @@
                                     </pic:cNvPicPr>
                                   </pic:nvPicPr>
                                   <pic:blipFill>
-                                    <a:blip r:embed="rId21">
+                                    <a:blip r:embed="rId14">
                                       <a:extLst>
                                         <a:ext uri="{28A0092B-C50C-407E-A947-70E740481C1C}">
                                           <a14:useLocalDpi xmlns:a14="http://schemas.microsoft.com/office/drawing/2010/main" val="0"/>
@@ -4936,7 +4936,7 @@
                                           </pic:cNvPicPr>
                                         </pic:nvPicPr>
                                         <pic:blipFill>
-                                          <a:blip r:embed="rId22">
+                                          <a:blip r:embed="rId15">
                                             <a:extLst>
                                               <a:ext uri="{28A0092B-C50C-407E-A947-70E740481C1C}">
                                                 <a14:useLocalDpi xmlns:a14="http://schemas.microsoft.com/office/drawing/2010/main" val="0"/>
@@ -5047,7 +5047,7 @@
                                     </pic:cNvPicPr>
                                   </pic:nvPicPr>
                                   <pic:blipFill>
-                                    <a:blip r:embed="rId23">
+                                    <a:blip r:embed="rId15">
                                       <a:extLst>
                                         <a:ext uri="{28A0092B-C50C-407E-A947-70E740481C1C}">
                                           <a14:useLocalDpi xmlns:a14="http://schemas.microsoft.com/office/drawing/2010/main" val="0"/>
@@ -5363,7 +5363,7 @@
                                           </pic:cNvPicPr>
                                         </pic:nvPicPr>
                                         <pic:blipFill>
-                                          <a:blip r:embed="rId24">
+                                          <a:blip r:embed="rId16">
                                             <a:extLst>
                                               <a:ext uri="{28A0092B-C50C-407E-A947-70E740481C1C}">
                                                 <a14:useLocalDpi xmlns:a14="http://schemas.microsoft.com/office/drawing/2010/main" val="0"/>
@@ -5477,7 +5477,7 @@
                                     </pic:cNvPicPr>
                                   </pic:nvPicPr>
                                   <pic:blipFill>
-                                    <a:blip r:embed="rId25">
+                                    <a:blip r:embed="rId16">
                                       <a:extLst>
                                         <a:ext uri="{28A0092B-C50C-407E-A947-70E740481C1C}">
                                           <a14:useLocalDpi xmlns:a14="http://schemas.microsoft.com/office/drawing/2010/main" val="0"/>
@@ -5654,7 +5654,7 @@
                                           </pic:cNvPicPr>
                                         </pic:nvPicPr>
                                         <pic:blipFill>
-                                          <a:blip r:embed="rId26">
+                                          <a:blip r:embed="rId17">
                                             <a:extLst>
                                               <a:ext uri="{28A0092B-C50C-407E-A947-70E740481C1C}">
                                                 <a14:useLocalDpi xmlns:a14="http://schemas.microsoft.com/office/drawing/2010/main" val="0"/>
@@ -5765,7 +5765,7 @@
                                     </pic:cNvPicPr>
                                   </pic:nvPicPr>
                                   <pic:blipFill>
-                                    <a:blip r:embed="rId27">
+                                    <a:blip r:embed="rId17">
                                       <a:extLst>
                                         <a:ext uri="{28A0092B-C50C-407E-A947-70E740481C1C}">
                                           <a14:useLocalDpi xmlns:a14="http://schemas.microsoft.com/office/drawing/2010/main" val="0"/>
@@ -6088,8 +6088,6 @@
         </w:rPr>
         <w:t>a local area network</w:t>
       </w:r>
-      <w:bookmarkStart w:id="0" w:name="_GoBack"/>
-      <w:bookmarkEnd w:id="0"/>
       <w:r>
         <w:rPr>
           <w:rFonts w:ascii="Times New Roman" w:eastAsia="Times New Roman" w:hAnsi="Times New Roman" w:cs="Times New Roman"/>
@@ -6718,35 +6716,36 @@
         <w:jc w:val="both"/>
         <w:rPr>
           <w:rFonts w:ascii="Times New Roman" w:eastAsia="Times New Roman" w:hAnsi="Times New Roman" w:cs="Times New Roman"/>
+        </w:rPr>
+      </w:pPr>
+      <w:r>
+        <w:rPr>
+          <w:rFonts w:ascii="Times New Roman" w:eastAsia="Times New Roman" w:hAnsi="Times New Roman" w:cs="Times New Roman"/>
           <w:sz w:val="20"/>
         </w:rPr>
-      </w:pPr>
-      <w:r>
-        <w:rPr>
-          <w:rFonts w:ascii="Times New Roman" w:eastAsia="Times New Roman" w:hAnsi="Times New Roman" w:cs="Times New Roman"/>
-          <w:sz w:val="20"/>
-        </w:rPr>
         <w:tab/>
+      </w:r>
+      <w:r>
+        <w:rPr>
+          <w:rFonts w:ascii="Times New Roman" w:eastAsia="Times New Roman" w:hAnsi="Times New Roman" w:cs="Times New Roman"/>
+        </w:rPr>
         <w:t>I</w:t>
       </w:r>
       <w:r>
         <w:rPr>
           <w:rFonts w:ascii="Times New Roman" w:eastAsia="Times New Roman" w:hAnsi="Times New Roman" w:cs="Times New Roman"/>
-          <w:sz w:val="20"/>
         </w:rPr>
         <w:t>t is evident th</w:t>
       </w:r>
       <w:r>
         <w:rPr>
           <w:rFonts w:ascii="Times New Roman" w:eastAsia="Times New Roman" w:hAnsi="Times New Roman" w:cs="Times New Roman"/>
-          <w:sz w:val="20"/>
         </w:rPr>
         <w:t xml:space="preserve">at, although most actions in the system within the frame of reference require administrative level authorization, there should be a stricter </w:t>
       </w:r>
       <w:r>
         <w:rPr>
           <w:rFonts w:ascii="Times New Roman" w:eastAsia="Times New Roman" w:hAnsi="Times New Roman" w:cs="Times New Roman"/>
-          <w:sz w:val="20"/>
         </w:rPr>
         <w:t xml:space="preserve">implementation of the </w:t>
       </w:r>
@@ -6754,126 +6753,119 @@
         <w:rPr>
           <w:rFonts w:ascii="Times New Roman" w:eastAsia="Times New Roman" w:hAnsi="Times New Roman" w:cs="Times New Roman"/>
           <w:i/>
-          <w:sz w:val="20"/>
         </w:rPr>
         <w:t>user account control</w:t>
       </w:r>
       <w:r>
         <w:rPr>
           <w:rFonts w:ascii="Times New Roman" w:eastAsia="Times New Roman" w:hAnsi="Times New Roman" w:cs="Times New Roman"/>
-          <w:sz w:val="20"/>
         </w:rPr>
         <w:t xml:space="preserve"> </w:t>
       </w:r>
       <w:r>
         <w:rPr>
           <w:rFonts w:ascii="Times New Roman" w:eastAsia="Times New Roman" w:hAnsi="Times New Roman" w:cs="Times New Roman"/>
-          <w:sz w:val="20"/>
         </w:rPr>
         <w:t xml:space="preserve">system </w:t>
       </w:r>
       <w:r>
         <w:rPr>
           <w:rFonts w:ascii="Times New Roman" w:eastAsia="Times New Roman" w:hAnsi="Times New Roman" w:cs="Times New Roman"/>
-          <w:sz w:val="20"/>
         </w:rPr>
         <w:t>present in Microsoft Windows</w:t>
       </w:r>
       <w:r>
         <w:rPr>
           <w:rFonts w:ascii="Times New Roman" w:eastAsia="Times New Roman" w:hAnsi="Times New Roman" w:cs="Times New Roman"/>
-          <w:sz w:val="20"/>
         </w:rPr>
         <w:t>, such</w:t>
       </w:r>
       <w:r>
         <w:rPr>
           <w:rFonts w:ascii="Times New Roman" w:eastAsia="Times New Roman" w:hAnsi="Times New Roman" w:cs="Times New Roman"/>
-          <w:sz w:val="20"/>
         </w:rPr>
         <w:t xml:space="preserve"> as in some scenarios </w:t>
       </w:r>
       <w:r>
         <w:rPr>
           <w:rFonts w:ascii="Times New Roman" w:eastAsia="Times New Roman" w:hAnsi="Times New Roman" w:cs="Times New Roman"/>
-          <w:sz w:val="20"/>
         </w:rPr>
         <w:t>wherein</w:t>
       </w:r>
       <w:r>
         <w:rPr>
           <w:rFonts w:ascii="Times New Roman" w:eastAsia="Times New Roman" w:hAnsi="Times New Roman" w:cs="Times New Roman"/>
-          <w:sz w:val="20"/>
         </w:rPr>
         <w:t xml:space="preserve"> execution of a specific command should have been blocked</w:t>
       </w:r>
       <w:r>
         <w:rPr>
           <w:rFonts w:ascii="Times New Roman" w:eastAsia="Times New Roman" w:hAnsi="Times New Roman" w:cs="Times New Roman"/>
-          <w:sz w:val="20"/>
         </w:rPr>
         <w:t>, but</w:t>
       </w:r>
       <w:r>
         <w:rPr>
           <w:rFonts w:ascii="Times New Roman" w:eastAsia="Times New Roman" w:hAnsi="Times New Roman" w:cs="Times New Roman"/>
-          <w:sz w:val="20"/>
         </w:rPr>
         <w:t xml:space="preserve"> it was still process</w:t>
       </w:r>
       <w:r>
         <w:rPr>
           <w:rFonts w:ascii="Times New Roman" w:eastAsia="Times New Roman" w:hAnsi="Times New Roman" w:cs="Times New Roman"/>
-          <w:sz w:val="20"/>
         </w:rPr>
         <w:t>ed</w:t>
       </w:r>
       <w:r>
         <w:rPr>
           <w:rFonts w:ascii="Times New Roman" w:eastAsia="Times New Roman" w:hAnsi="Times New Roman" w:cs="Times New Roman"/>
-          <w:sz w:val="20"/>
         </w:rPr>
         <w:t xml:space="preserve"> and executed by the OS with no doubt in the executing authority.</w:t>
       </w:r>
     </w:p>
     <w:p>
       <w:pPr>
-        <w:jc w:val="both"/>
-        <w:rPr>
-          <w:rFonts w:ascii="Times New Roman" w:eastAsia="Times New Roman" w:hAnsi="Times New Roman" w:cs="Times New Roman"/>
-          <w:sz w:val="20"/>
-        </w:rPr>
-      </w:pPr>
-      <w:r>
-        <w:rPr>
-          <w:rFonts w:ascii="Times New Roman" w:eastAsia="Times New Roman" w:hAnsi="Times New Roman" w:cs="Times New Roman"/>
-          <w:sz w:val="20"/>
-        </w:rPr>
+        <w:pBdr>
+          <w:bottom w:val="single" w:sz="12" w:space="1" w:color="auto"/>
+        </w:pBdr>
+        <w:jc w:val="both"/>
+        <w:rPr>
+          <w:rFonts w:ascii="Times New Roman" w:eastAsia="Times New Roman" w:hAnsi="Times New Roman" w:cs="Times New Roman"/>
+        </w:rPr>
+      </w:pPr>
+      <w:r>
+        <w:rPr>
+          <w:rFonts w:ascii="Times New Roman" w:eastAsia="Times New Roman" w:hAnsi="Times New Roman" w:cs="Times New Roman"/>
+        </w:rPr>
+        <w:lastRenderedPageBreak/>
         <w:tab/>
         <w:t xml:space="preserve">On the other hand, although it is good that </w:t>
       </w:r>
       <w:r>
         <w:rPr>
           <w:rFonts w:ascii="Times New Roman" w:eastAsia="Times New Roman" w:hAnsi="Times New Roman" w:cs="Times New Roman"/>
-          <w:sz w:val="20"/>
         </w:rPr>
         <w:t>original equipment manufacturer</w:t>
       </w:r>
       <w:r>
         <w:rPr>
           <w:rFonts w:ascii="Times New Roman" w:eastAsia="Times New Roman" w:hAnsi="Times New Roman" w:cs="Times New Roman"/>
-          <w:sz w:val="20"/>
-        </w:rPr>
-        <w:t xml:space="preserve">s allow programmers to make use of methods found in their libraries, especially some methods used by the kernel to interpret input from external </w:t>
-      </w:r>
-      <w:r>
-        <w:rPr>
-          <w:rFonts w:ascii="Times New Roman" w:eastAsia="Times New Roman" w:hAnsi="Times New Roman" w:cs="Times New Roman"/>
-          <w:sz w:val="20"/>
-        </w:rPr>
-        <w:lastRenderedPageBreak/>
-        <w:t>devices, it is also evident that the act of allowing access to such methods could easily lead to attacks and misuse as exposing these methods allow the said programmer full control of them.</w:t>
-      </w:r>
+        </w:rPr>
+        <w:t>s allow programmers to make use of methods found in their libraries, especially some methods used by the kernel to interpret input from external devices, it is also evident that the act of allowing access to such methods could easily lead to attacks and misuse as exposing these methods allow the said programmer full control of them.</w:t>
+      </w:r>
+    </w:p>
+    <w:p>
+      <w:pPr>
+        <w:pBdr>
+          <w:bottom w:val="single" w:sz="12" w:space="1" w:color="auto"/>
+        </w:pBdr>
+        <w:jc w:val="both"/>
+        <w:rPr>
+          <w:rFonts w:ascii="Times New Roman" w:eastAsia="Times New Roman" w:hAnsi="Times New Roman" w:cs="Times New Roman"/>
+        </w:rPr>
+      </w:pPr>
+      <w:bookmarkStart w:id="0" w:name="_GoBack"/>
+      <w:bookmarkEnd w:id="0"/>
     </w:p>
     <w:p>
       <w:pPr>
@@ -6890,7 +6882,7 @@
           <w:b/>
           <w:bCs/>
         </w:rPr>
-        <w:t>____________________________________________________________________________________REFERENCES</w:t>
+        <w:t>REFERENCES</w:t>
       </w:r>
     </w:p>
     <w:p>
@@ -6903,7 +6895,7 @@
         </w:rPr>
         <w:t xml:space="preserve">[1] Vangie Beal. 2015. The Difference Between a Computer Virus, Worm and Trojan Horse. (December 2015). Retrieved March 1, 2018 from </w:t>
       </w:r>
-      <w:hyperlink r:id="rId28">
+      <w:hyperlink r:id="rId18">
         <w:r>
           <w:rPr>
             <w:rStyle w:val="Hyperlink"/>
@@ -6925,7 +6917,7 @@
         </w:rPr>
         <w:t xml:space="preserve">[2] Aravsons. 2018. Trojan horse (computing). (February 2018). Retrieved March 1, 2018 f </w:t>
       </w:r>
-      <w:hyperlink r:id="rId29">
+      <w:hyperlink r:id="rId19">
         <w:r>
           <w:rPr>
             <w:rStyle w:val="Hyperlink"/>
@@ -6953,7 +6945,7 @@
         </w:rPr>
         <w:t xml:space="preserve">[3] Alan Tay. 2012. </w:t>
       </w:r>
-      <w:hyperlink r:id="rId30">
+      <w:hyperlink r:id="rId20">
         <w:r>
           <w:rPr>
             <w:rStyle w:val="Hyperlink"/>
@@ -6970,7 +6962,7 @@
         </w:rPr>
         <w:t xml:space="preserve">. (January 2012). Retrieved March 1, 2018 from </w:t>
       </w:r>
-      <w:hyperlink r:id="rId31">
+      <w:hyperlink r:id="rId21">
         <w:r>
           <w:rPr>
             <w:rStyle w:val="Hyperlink"/>
@@ -7029,7 +7021,7 @@
         </w:rPr>
         <w:t xml:space="preserve">[5] Babar Bashir Chohan. 2017. Transmission Control Protocol. (November 2017). Retrieved March 2, 2018 from </w:t>
       </w:r>
-      <w:hyperlink r:id="rId32" w:history="1">
+      <w:hyperlink r:id="rId22" w:history="1">
         <w:r>
           <w:rPr>
             <w:rStyle w:val="Hyperlink"/>
@@ -7060,7 +7052,7 @@
         </w:rPr>
         <w:t xml:space="preserve">[6] Esmond Pitt. 2017. User Datagram Protocol. (April 2017). Retrieved March 2, 2018 from </w:t>
       </w:r>
-      <w:hyperlink r:id="rId33" w:history="1">
+      <w:hyperlink r:id="rId23" w:history="1">
         <w:r>
           <w:rPr>
             <w:rStyle w:val="Hyperlink"/>
@@ -7091,7 +7083,7 @@
       <w:r>
         <w:t xml:space="preserve">[7] ForensicsWiki. 2015. Netcat. (March 2015). Retrieved March 1, 2018 from </w:t>
       </w:r>
-      <w:hyperlink r:id="rId34" w:history="1">
+      <w:hyperlink r:id="rId24" w:history="1">
         <w:r>
           <w:rPr>
             <w:rStyle w:val="Hyperlink"/>
@@ -7112,7 +7104,7 @@
       <w:r>
         <w:t xml:space="preserve">[8] Guy Harris. 2017. Command-line interface. (November 2017). Retrieved March 2, 2018 from </w:t>
       </w:r>
-      <w:hyperlink r:id="rId35" w:history="1">
+      <w:hyperlink r:id="rId25" w:history="1">
         <w:r>
           <w:rPr>
             <w:rStyle w:val="Hyperlink"/>
@@ -8329,7 +8321,7 @@
 </file>
 
 <file path=customXml/itemProps1.xml><?xml version="1.0" encoding="utf-8"?>
-<ds:datastoreItem xmlns:ds="http://schemas.openxmlformats.org/officeDocument/2006/customXml" ds:itemID="{9CAD331B-6E27-4B23-9417-8B387ABD19B9}">
+<ds:datastoreItem xmlns:ds="http://schemas.openxmlformats.org/officeDocument/2006/customXml" ds:itemID="{18698003-F4DC-45F6-AC2F-A71E48CBD761}">
   <ds:schemaRefs>
     <ds:schemaRef ds:uri="http://schemas.openxmlformats.org/officeDocument/2006/bibliography"/>
   </ds:schemaRefs>

</xml_diff>

<commit_message>
Metioned one more dependency
</commit_message>
<xml_diff>
--- a/OSproject_r1/IT154_Project_Article.docx
+++ b/OSproject_r1/IT154_Project_Article.docx
@@ -1095,7 +1095,35 @@
           <w:i/>
           <w:sz w:val="24"/>
         </w:rPr>
-        <w:t xml:space="preserve">Windows Command Line Interface (CLI) </w:t>
+        <w:t>Windows Command Line Interface (CLI)</w:t>
+      </w:r>
+      <w:r>
+        <w:rPr>
+          <w:rFonts w:ascii="Times New Roman" w:eastAsia="Times New Roman" w:hAnsi="Times New Roman" w:cs="Times New Roman"/>
+          <w:bCs/>
+          <w:i/>
+          <w:sz w:val="24"/>
+        </w:rPr>
+        <w:t xml:space="preserve">, Command Cam </w:t>
+      </w:r>
+      <w:r>
+        <w:rPr>
+          <w:rFonts w:ascii="Times New Roman" w:eastAsia="Times New Roman" w:hAnsi="Times New Roman" w:cs="Times New Roman"/>
+          <w:bCs/>
+          <w:sz w:val="24"/>
+        </w:rPr>
+        <w:t>an open source program that allows photo capture through the host’s built-in camera</w:t>
+      </w:r>
+      <w:bookmarkStart w:id="0" w:name="_GoBack"/>
+      <w:bookmarkEnd w:id="0"/>
+      <w:r>
+        <w:rPr>
+          <w:rFonts w:ascii="Times New Roman" w:eastAsia="Times New Roman" w:hAnsi="Times New Roman" w:cs="Times New Roman"/>
+          <w:bCs/>
+          <w:i/>
+          <w:sz w:val="24"/>
+        </w:rPr>
+        <w:t xml:space="preserve"> </w:t>
       </w:r>
       <w:r>
         <w:rPr>
@@ -1214,7 +1242,17 @@
           <w:i/>
           <w:sz w:val="24"/>
         </w:rPr>
-        <w:t xml:space="preserve">best effort </w:t>
+        <w:t xml:space="preserve">best </w:t>
+      </w:r>
+      <w:r>
+        <w:rPr>
+          <w:rFonts w:ascii="Times New Roman" w:eastAsia="Times New Roman" w:hAnsi="Times New Roman" w:cs="Times New Roman"/>
+          <w:bCs/>
+          <w:i/>
+          <w:sz w:val="24"/>
+        </w:rPr>
+        <w:lastRenderedPageBreak/>
+        <w:t xml:space="preserve">effort </w:t>
       </w:r>
       <w:r>
         <w:rPr>
@@ -1247,16 +1285,7 @@
           <w:bCs/>
           <w:sz w:val="24"/>
         </w:rPr>
-        <w:t xml:space="preserve"> for addressing </w:t>
-      </w:r>
-      <w:r>
-        <w:rPr>
-          <w:rFonts w:ascii="Times New Roman" w:eastAsia="Times New Roman" w:hAnsi="Times New Roman" w:cs="Times New Roman"/>
-          <w:bCs/>
-          <w:sz w:val="24"/>
-        </w:rPr>
-        <w:lastRenderedPageBreak/>
-        <w:t>different functions at the source and destination of the said datagram.</w:t>
+        <w:t xml:space="preserve"> for addressing different functions at the source and destination of the said datagram.</w:t>
       </w:r>
       <w:r>
         <w:rPr>
@@ -6864,8 +6893,6 @@
           <w:rFonts w:ascii="Times New Roman" w:eastAsia="Times New Roman" w:hAnsi="Times New Roman" w:cs="Times New Roman"/>
         </w:rPr>
       </w:pPr>
-      <w:bookmarkStart w:id="0" w:name="_GoBack"/>
-      <w:bookmarkEnd w:id="0"/>
     </w:p>
     <w:p>
       <w:pPr>
@@ -8321,7 +8348,7 @@
 </file>
 
 <file path=customXml/itemProps1.xml><?xml version="1.0" encoding="utf-8"?>
-<ds:datastoreItem xmlns:ds="http://schemas.openxmlformats.org/officeDocument/2006/customXml" ds:itemID="{18698003-F4DC-45F6-AC2F-A71E48CBD761}">
+<ds:datastoreItem xmlns:ds="http://schemas.openxmlformats.org/officeDocument/2006/customXml" ds:itemID="{DDEBB527-0775-4093-B47D-6D640F5CCF0B}">
   <ds:schemaRefs>
     <ds:schemaRef ds:uri="http://schemas.openxmlformats.org/officeDocument/2006/bibliography"/>
   </ds:schemaRefs>

</xml_diff>